<commit_message>
added folder docs and created sphinxs read the doc documentation for the Offshore Production problem\The word doc is Offshore_production_doc.docx
</commit_message>
<xml_diff>
--- a/offshore_production_doc.docx
+++ b/offshore_production_doc.docx
@@ -15,7 +15,19 @@
         <w:rPr>
           <w:rFonts w:ascii="Times New Roman" w:hAnsi="Times New Roman" w:cs="Times New Roman"/>
         </w:rPr>
-        <w:t>Offshore Production Problem</w:t>
+        <w:t xml:space="preserve">Offshore Production </w:t>
+      </w:r>
+      <w:r>
+        <w:rPr>
+          <w:rFonts w:ascii="Times New Roman" w:hAnsi="Times New Roman" w:cs="Times New Roman"/>
+        </w:rPr>
+        <w:t xml:space="preserve">Plant </w:t>
+      </w:r>
+      <w:r>
+        <w:rPr>
+          <w:rFonts w:ascii="Times New Roman" w:hAnsi="Times New Roman" w:cs="Times New Roman"/>
+        </w:rPr>
+        <w:t>Problem</w:t>
       </w:r>
     </w:p>
     <w:p>
@@ -628,7 +640,19 @@
         <w:rPr>
           <w:lang w:eastAsia="en-IN"/>
         </w:rPr>
-        <w:t>problem as a MILP problem</w:t>
+        <w:t>problem as a</w:t>
+      </w:r>
+      <w:r>
+        <w:rPr>
+          <w:lang w:eastAsia="en-IN"/>
+        </w:rPr>
+        <w:t>n</w:t>
+      </w:r>
+      <w:r>
+        <w:rPr>
+          <w:lang w:eastAsia="en-IN"/>
+        </w:rPr>
+        <w:t xml:space="preserve"> ILP problem</w:t>
       </w:r>
     </w:p>
     <w:p>
@@ -1499,7 +1523,21 @@
             <w:rFonts w:ascii="Cambria Math" w:eastAsiaTheme="minorEastAsia" w:hAnsi="Cambria Math"/>
             <w:lang w:eastAsia="en-IN"/>
           </w:rPr>
-          <m:t>Min_capacit</m:t>
+          <m:t>Min</m:t>
+        </m:r>
+        <m:r>
+          <w:rPr>
+            <w:rFonts w:ascii="Cambria Math" w:eastAsiaTheme="minorEastAsia" w:hAnsi="Cambria Math"/>
+            <w:lang w:eastAsia="en-IN"/>
+          </w:rPr>
+          <m:t>im_</m:t>
+        </m:r>
+        <m:r>
+          <w:rPr>
+            <w:rFonts w:ascii="Cambria Math" w:eastAsiaTheme="minorEastAsia" w:hAnsi="Cambria Math"/>
+            <w:lang w:eastAsia="en-IN"/>
+          </w:rPr>
+          <m:t>capacit</m:t>
         </m:r>
         <m:sSub>
           <m:sSubPr>
@@ -1612,7 +1650,14 @@
             <w:rFonts w:ascii="Cambria Math" w:eastAsiaTheme="minorEastAsia" w:hAnsi="Cambria Math"/>
             <w:lang w:eastAsia="en-IN"/>
           </w:rPr>
-          <m:t>_capacit</m:t>
+          <m:t>im_</m:t>
+        </m:r>
+        <m:r>
+          <w:rPr>
+            <w:rFonts w:ascii="Cambria Math" w:eastAsiaTheme="minorEastAsia" w:hAnsi="Cambria Math"/>
+            <w:lang w:eastAsia="en-IN"/>
+          </w:rPr>
+          <m:t>capacit</m:t>
         </m:r>
         <m:sSub>
           <m:sSubPr>
@@ -1748,293 +1793,290 @@
         <w:jc w:val="both"/>
         <w:rPr>
           <w:rFonts w:eastAsiaTheme="minorEastAsia"/>
-          <w:lang w:eastAsia="en-IN"/>
-        </w:rPr>
-      </w:pPr>
-      <m:oMathPara>
-        <m:oMath>
-          <m:nary>
-            <m:naryPr>
-              <m:chr m:val="∑"/>
-              <m:supHide m:val="1"/>
-              <m:ctrlPr>
-                <w:rPr>
-                  <w:rFonts w:ascii="Cambria Math" w:eastAsiaTheme="minorEastAsia" w:hAnsi="Cambria Math"/>
-                  <w:i/>
-                  <w:lang w:eastAsia="en-IN"/>
-                </w:rPr>
-              </m:ctrlPr>
-            </m:naryPr>
-            <m:sub>
-              <m:r>
-                <w:rPr>
-                  <w:rFonts w:ascii="Cambria Math" w:eastAsiaTheme="minorEastAsia" w:hAnsi="Cambria Math"/>
-                  <w:lang w:eastAsia="en-IN"/>
-                </w:rPr>
-                <m:t>jϵJ</m:t>
-              </m:r>
-            </m:sub>
-            <m:sup/>
-            <m:e>
-              <m:r>
-                <w:rPr>
-                  <w:rFonts w:ascii="Cambria Math" w:eastAsiaTheme="minorEastAsia" w:hAnsi="Cambria Math"/>
-                  <w:lang w:eastAsia="en-IN"/>
-                </w:rPr>
-                <m:t>(</m:t>
-              </m:r>
-              <m:r>
-                <w:rPr>
-                  <w:rFonts w:ascii="Cambria Math" w:eastAsiaTheme="minorEastAsia" w:hAnsi="Cambria Math"/>
-                  <w:lang w:eastAsia="en-IN"/>
-                </w:rPr>
-                <m:t>Va</m:t>
-              </m:r>
-              <m:r>
-                <w:rPr>
-                  <w:rFonts w:ascii="Cambria Math" w:eastAsiaTheme="minorEastAsia" w:hAnsi="Cambria Math"/>
-                  <w:lang w:eastAsia="en-IN"/>
-                </w:rPr>
-                <m:t>r_cos</m:t>
-              </m:r>
-              <m:sSub>
-                <m:sSubPr>
-                  <m:ctrlPr>
-                    <w:rPr>
-                      <w:rFonts w:ascii="Cambria Math" w:eastAsiaTheme="minorEastAsia" w:hAnsi="Cambria Math"/>
-                      <w:i/>
-                      <w:lang w:eastAsia="en-IN"/>
-                    </w:rPr>
-                  </m:ctrlPr>
-                </m:sSubPr>
-                <m:e>
-                  <m:r>
-                    <w:rPr>
-                      <w:rFonts w:ascii="Cambria Math" w:eastAsiaTheme="minorEastAsia" w:hAnsi="Cambria Math"/>
-                      <w:lang w:eastAsia="en-IN"/>
-                    </w:rPr>
-                    <m:t>t</m:t>
-                  </m:r>
-                </m:e>
-                <m:sub>
-                  <m:r>
-                    <w:rPr>
-                      <w:rFonts w:ascii="Cambria Math" w:eastAsiaTheme="minorEastAsia" w:hAnsi="Cambria Math"/>
-                      <w:lang w:eastAsia="en-IN"/>
-                    </w:rPr>
-                    <m:t>ij</m:t>
-                  </m:r>
-                </m:sub>
-              </m:sSub>
-              <m:r>
-                <w:rPr>
-                  <w:rFonts w:ascii="Cambria Math" w:eastAsiaTheme="minorEastAsia" w:hAnsi="Cambria Math"/>
-                  <w:lang w:eastAsia="en-IN"/>
-                </w:rPr>
-                <m:t>*</m:t>
-              </m:r>
-              <m:sSub>
-                <m:sSubPr>
-                  <m:ctrlPr>
-                    <w:rPr>
-                      <w:rFonts w:ascii="Cambria Math" w:eastAsiaTheme="minorEastAsia" w:hAnsi="Cambria Math"/>
-                      <w:i/>
-                      <w:lang w:eastAsia="en-IN"/>
-                    </w:rPr>
-                  </m:ctrlPr>
-                </m:sSubPr>
-                <m:e>
-                  <m:r>
-                    <w:rPr>
-                      <w:rFonts w:ascii="Cambria Math" w:eastAsiaTheme="minorEastAsia" w:hAnsi="Cambria Math"/>
-                      <w:lang w:eastAsia="en-IN"/>
-                    </w:rPr>
-                    <m:t>x</m:t>
-                  </m:r>
-                </m:e>
-                <m:sub>
-                  <m:r>
-                    <w:rPr>
-                      <w:rFonts w:ascii="Cambria Math" w:eastAsiaTheme="minorEastAsia" w:hAnsi="Cambria Math"/>
-                      <w:lang w:eastAsia="en-IN"/>
-                    </w:rPr>
-                    <m:t>ij</m:t>
-                  </m:r>
-                </m:sub>
-              </m:sSub>
-              <m:r>
-                <w:rPr>
-                  <w:rFonts w:ascii="Cambria Math" w:eastAsiaTheme="minorEastAsia" w:hAnsi="Cambria Math"/>
-                  <w:lang w:eastAsia="en-IN"/>
-                </w:rPr>
-                <m:t>+</m:t>
-              </m:r>
-              <m:r>
-                <w:rPr>
-                  <w:rFonts w:ascii="Cambria Math" w:eastAsiaTheme="minorEastAsia" w:hAnsi="Cambria Math"/>
-                  <w:lang w:eastAsia="en-IN"/>
-                </w:rPr>
-                <m:t>Fixed_</m:t>
-              </m:r>
-              <m:r>
-                <w:rPr>
-                  <w:rFonts w:ascii="Cambria Math" w:eastAsiaTheme="minorEastAsia" w:hAnsi="Cambria Math"/>
-                  <w:lang w:eastAsia="en-IN"/>
-                </w:rPr>
-                <m:t>cos</m:t>
-              </m:r>
-              <m:sSub>
-                <m:sSubPr>
-                  <m:ctrlPr>
-                    <w:rPr>
-                      <w:rFonts w:ascii="Cambria Math" w:eastAsiaTheme="minorEastAsia" w:hAnsi="Cambria Math"/>
-                      <w:i/>
-                      <w:lang w:eastAsia="en-IN"/>
-                    </w:rPr>
-                  </m:ctrlPr>
-                </m:sSubPr>
-                <m:e>
-                  <m:r>
-                    <w:rPr>
-                      <w:rFonts w:ascii="Cambria Math" w:eastAsiaTheme="minorEastAsia" w:hAnsi="Cambria Math"/>
-                      <w:lang w:eastAsia="en-IN"/>
-                    </w:rPr>
-                    <m:t>t</m:t>
-                  </m:r>
-                </m:e>
-                <m:sub>
-                  <m:r>
-                    <w:rPr>
-                      <w:rFonts w:ascii="Cambria Math" w:eastAsiaTheme="minorEastAsia" w:hAnsi="Cambria Math"/>
-                      <w:lang w:eastAsia="en-IN"/>
-                    </w:rPr>
-                    <m:t>ij</m:t>
-                  </m:r>
-                </m:sub>
-              </m:sSub>
-              <m:r>
-                <w:rPr>
-                  <w:rFonts w:ascii="Cambria Math" w:eastAsiaTheme="minorEastAsia" w:hAnsi="Cambria Math"/>
-                  <w:lang w:eastAsia="en-IN"/>
-                </w:rPr>
-                <m:t xml:space="preserve"> </m:t>
-              </m:r>
-            </m:e>
-          </m:nary>
-          <m:r>
-            <w:rPr>
-              <w:rFonts w:ascii="Cambria Math" w:eastAsiaTheme="minorEastAsia" w:hAnsi="Cambria Math"/>
-              <w:lang w:eastAsia="en-IN"/>
-            </w:rPr>
-            <m:t>*</m:t>
-          </m:r>
-          <m:sSub>
-            <m:sSubPr>
-              <m:ctrlPr>
-                <w:rPr>
-                  <w:rFonts w:ascii="Cambria Math" w:eastAsiaTheme="minorEastAsia" w:hAnsi="Cambria Math"/>
-                  <w:i/>
-                  <w:lang w:eastAsia="en-IN"/>
-                </w:rPr>
-              </m:ctrlPr>
-            </m:sSubPr>
-            <m:e>
-              <m:r>
-                <w:rPr>
-                  <w:rFonts w:ascii="Cambria Math" w:eastAsiaTheme="minorEastAsia" w:hAnsi="Cambria Math"/>
-                  <w:lang w:eastAsia="en-IN"/>
-                </w:rPr>
-                <m:t xml:space="preserve"> </m:t>
-              </m:r>
-              <m:sSub>
-                <m:sSubPr>
-                  <m:ctrlPr>
-                    <w:rPr>
-                      <w:rFonts w:ascii="Cambria Math" w:eastAsiaTheme="minorEastAsia" w:hAnsi="Cambria Math"/>
-                      <w:i/>
-                      <w:lang w:eastAsia="en-IN"/>
-                    </w:rPr>
-                  </m:ctrlPr>
-                </m:sSubPr>
-                <m:e>
-                  <m:r>
-                    <w:rPr>
-                      <w:rFonts w:ascii="Cambria Math" w:eastAsiaTheme="minorEastAsia" w:hAnsi="Cambria Math"/>
-                      <w:lang w:eastAsia="en-IN"/>
-                    </w:rPr>
-                    <m:t>y</m:t>
-                  </m:r>
-                </m:e>
-                <m:sub>
-                  <m:r>
-                    <w:rPr>
-                      <w:rFonts w:ascii="Cambria Math" w:eastAsiaTheme="minorEastAsia" w:hAnsi="Cambria Math"/>
-                      <w:lang w:eastAsia="en-IN"/>
-                    </w:rPr>
-                    <m:t>ij</m:t>
-                  </m:r>
-                </m:sub>
-              </m:sSub>
-              <m:r>
-                <w:rPr>
-                  <w:rFonts w:ascii="Cambria Math" w:eastAsiaTheme="minorEastAsia" w:hAnsi="Cambria Math"/>
-                  <w:lang w:eastAsia="en-IN"/>
-                </w:rPr>
-                <m:t>)</m:t>
-              </m:r>
-            </m:e>
-            <m:sub>
-              <m:r>
-                <w:rPr>
-                  <w:rFonts w:ascii="Cambria Math" w:eastAsiaTheme="minorEastAsia" w:hAnsi="Cambria Math"/>
-                  <w:lang w:eastAsia="en-IN"/>
-                </w:rPr>
-                <m:t xml:space="preserve"> </m:t>
-              </m:r>
-            </m:sub>
-          </m:sSub>
-          <m:r>
-            <w:rPr>
-              <w:rFonts w:ascii="Cambria Math" w:eastAsiaTheme="minorEastAsia" w:hAnsi="Cambria Math"/>
-              <w:lang w:eastAsia="en-IN"/>
-            </w:rPr>
-            <m:t xml:space="preserve">      ∀i ϵ </m:t>
-          </m:r>
-          <m:r>
-            <w:rPr>
-              <w:rFonts w:ascii="Cambria Math" w:eastAsiaTheme="minorEastAsia" w:hAnsi="Cambria Math"/>
-              <w:lang w:eastAsia="en-IN"/>
-            </w:rPr>
-            <m:t>I</m:t>
-          </m:r>
-        </m:oMath>
-      </m:oMathPara>
-    </w:p>
-    <w:p>
-      <w:pPr>
-        <w:pStyle w:val="ListParagraph"/>
-        <w:spacing w:line="360" w:lineRule="auto"/>
-        <w:jc w:val="both"/>
-        <w:rPr>
-          <w:rFonts w:eastAsiaTheme="minorEastAsia"/>
           <w:sz w:val="28"/>
           <w:szCs w:val="24"/>
           <w:lang w:eastAsia="en-IN"/>
         </w:rPr>
       </w:pPr>
-    </w:p>
-    <w:p>
-      <w:pPr>
-        <w:pStyle w:val="ListParagraph"/>
-        <w:spacing w:line="360" w:lineRule="auto"/>
-        <w:jc w:val="both"/>
+      <w:r>
+        <w:rPr>
+          <w:rFonts w:eastAsiaTheme="minorEastAsia"/>
+          <w:lang w:eastAsia="en-IN"/>
+        </w:rPr>
+        <w:t>Mi</w:t>
+      </w:r>
+      <w:r>
+        <w:rPr>
+          <w:rFonts w:eastAsiaTheme="minorEastAsia"/>
+          <w:lang w:eastAsia="en-IN"/>
+        </w:rPr>
+        <w:t xml:space="preserve">nimize:  </w:t>
+      </w:r>
+      <m:oMath>
+        <m:nary>
+          <m:naryPr>
+            <m:chr m:val="∑"/>
+            <m:supHide m:val="1"/>
+            <m:ctrlPr>
+              <w:rPr>
+                <w:rFonts w:ascii="Cambria Math" w:eastAsiaTheme="minorEastAsia" w:hAnsi="Cambria Math"/>
+                <w:i/>
+                <w:lang w:eastAsia="en-IN"/>
+              </w:rPr>
+            </m:ctrlPr>
+          </m:naryPr>
+          <m:sub>
+            <m:r>
+              <w:rPr>
+                <w:rFonts w:ascii="Cambria Math" w:eastAsiaTheme="minorEastAsia" w:hAnsi="Cambria Math"/>
+                <w:lang w:eastAsia="en-IN"/>
+              </w:rPr>
+              <m:t>jϵJ</m:t>
+            </m:r>
+          </m:sub>
+          <m:sup/>
+          <m:e>
+            <m:r>
+              <w:rPr>
+                <w:rFonts w:ascii="Cambria Math" w:eastAsiaTheme="minorEastAsia" w:hAnsi="Cambria Math"/>
+                <w:lang w:eastAsia="en-IN"/>
+              </w:rPr>
+              <m:t>(</m:t>
+            </m:r>
+            <m:r>
+              <w:rPr>
+                <w:rFonts w:ascii="Cambria Math" w:eastAsiaTheme="minorEastAsia" w:hAnsi="Cambria Math"/>
+                <w:lang w:eastAsia="en-IN"/>
+              </w:rPr>
+              <m:t>Va</m:t>
+            </m:r>
+            <m:r>
+              <w:rPr>
+                <w:rFonts w:ascii="Cambria Math" w:eastAsiaTheme="minorEastAsia" w:hAnsi="Cambria Math"/>
+                <w:lang w:eastAsia="en-IN"/>
+              </w:rPr>
+              <m:t>r_cos</m:t>
+            </m:r>
+            <m:sSub>
+              <m:sSubPr>
+                <m:ctrlPr>
+                  <w:rPr>
+                    <w:rFonts w:ascii="Cambria Math" w:eastAsiaTheme="minorEastAsia" w:hAnsi="Cambria Math"/>
+                    <w:i/>
+                    <w:lang w:eastAsia="en-IN"/>
+                  </w:rPr>
+                </m:ctrlPr>
+              </m:sSubPr>
+              <m:e>
+                <m:r>
+                  <w:rPr>
+                    <w:rFonts w:ascii="Cambria Math" w:eastAsiaTheme="minorEastAsia" w:hAnsi="Cambria Math"/>
+                    <w:lang w:eastAsia="en-IN"/>
+                  </w:rPr>
+                  <m:t>t</m:t>
+                </m:r>
+              </m:e>
+              <m:sub>
+                <m:r>
+                  <w:rPr>
+                    <w:rFonts w:ascii="Cambria Math" w:eastAsiaTheme="minorEastAsia" w:hAnsi="Cambria Math"/>
+                    <w:lang w:eastAsia="en-IN"/>
+                  </w:rPr>
+                  <m:t>ij</m:t>
+                </m:r>
+              </m:sub>
+            </m:sSub>
+            <m:r>
+              <w:rPr>
+                <w:rFonts w:ascii="Cambria Math" w:eastAsiaTheme="minorEastAsia" w:hAnsi="Cambria Math"/>
+                <w:lang w:eastAsia="en-IN"/>
+              </w:rPr>
+              <m:t>*</m:t>
+            </m:r>
+            <m:sSub>
+              <m:sSubPr>
+                <m:ctrlPr>
+                  <w:rPr>
+                    <w:rFonts w:ascii="Cambria Math" w:eastAsiaTheme="minorEastAsia" w:hAnsi="Cambria Math"/>
+                    <w:i/>
+                    <w:lang w:eastAsia="en-IN"/>
+                  </w:rPr>
+                </m:ctrlPr>
+              </m:sSubPr>
+              <m:e>
+                <m:r>
+                  <w:rPr>
+                    <w:rFonts w:ascii="Cambria Math" w:eastAsiaTheme="minorEastAsia" w:hAnsi="Cambria Math"/>
+                    <w:lang w:eastAsia="en-IN"/>
+                  </w:rPr>
+                  <m:t>x</m:t>
+                </m:r>
+              </m:e>
+              <m:sub>
+                <m:r>
+                  <w:rPr>
+                    <w:rFonts w:ascii="Cambria Math" w:eastAsiaTheme="minorEastAsia" w:hAnsi="Cambria Math"/>
+                    <w:lang w:eastAsia="en-IN"/>
+                  </w:rPr>
+                  <m:t>ij</m:t>
+                </m:r>
+              </m:sub>
+            </m:sSub>
+            <m:r>
+              <w:rPr>
+                <w:rFonts w:ascii="Cambria Math" w:eastAsiaTheme="minorEastAsia" w:hAnsi="Cambria Math"/>
+                <w:lang w:eastAsia="en-IN"/>
+              </w:rPr>
+              <m:t>+</m:t>
+            </m:r>
+            <m:r>
+              <w:rPr>
+                <w:rFonts w:ascii="Cambria Math" w:eastAsiaTheme="minorEastAsia" w:hAnsi="Cambria Math"/>
+                <w:lang w:eastAsia="en-IN"/>
+              </w:rPr>
+              <m:t>Fixed_</m:t>
+            </m:r>
+            <m:r>
+              <w:rPr>
+                <w:rFonts w:ascii="Cambria Math" w:eastAsiaTheme="minorEastAsia" w:hAnsi="Cambria Math"/>
+                <w:lang w:eastAsia="en-IN"/>
+              </w:rPr>
+              <m:t>cos</m:t>
+            </m:r>
+            <m:sSub>
+              <m:sSubPr>
+                <m:ctrlPr>
+                  <w:rPr>
+                    <w:rFonts w:ascii="Cambria Math" w:eastAsiaTheme="minorEastAsia" w:hAnsi="Cambria Math"/>
+                    <w:i/>
+                    <w:lang w:eastAsia="en-IN"/>
+                  </w:rPr>
+                </m:ctrlPr>
+              </m:sSubPr>
+              <m:e>
+                <m:r>
+                  <w:rPr>
+                    <w:rFonts w:ascii="Cambria Math" w:eastAsiaTheme="minorEastAsia" w:hAnsi="Cambria Math"/>
+                    <w:lang w:eastAsia="en-IN"/>
+                  </w:rPr>
+                  <m:t>t</m:t>
+                </m:r>
+              </m:e>
+              <m:sub>
+                <m:r>
+                  <w:rPr>
+                    <w:rFonts w:ascii="Cambria Math" w:eastAsiaTheme="minorEastAsia" w:hAnsi="Cambria Math"/>
+                    <w:lang w:eastAsia="en-IN"/>
+                  </w:rPr>
+                  <m:t>ij</m:t>
+                </m:r>
+              </m:sub>
+            </m:sSub>
+            <m:r>
+              <w:rPr>
+                <w:rFonts w:ascii="Cambria Math" w:eastAsiaTheme="minorEastAsia" w:hAnsi="Cambria Math"/>
+                <w:lang w:eastAsia="en-IN"/>
+              </w:rPr>
+              <m:t xml:space="preserve"> </m:t>
+            </m:r>
+          </m:e>
+        </m:nary>
+        <m:r>
+          <w:rPr>
+            <w:rFonts w:ascii="Cambria Math" w:eastAsiaTheme="minorEastAsia" w:hAnsi="Cambria Math"/>
+            <w:lang w:eastAsia="en-IN"/>
+          </w:rPr>
+          <m:t>*</m:t>
+        </m:r>
+        <m:sSub>
+          <m:sSubPr>
+            <m:ctrlPr>
+              <w:rPr>
+                <w:rFonts w:ascii="Cambria Math" w:eastAsiaTheme="minorEastAsia" w:hAnsi="Cambria Math"/>
+                <w:i/>
+                <w:lang w:eastAsia="en-IN"/>
+              </w:rPr>
+            </m:ctrlPr>
+          </m:sSubPr>
+          <m:e>
+            <m:r>
+              <w:rPr>
+                <w:rFonts w:ascii="Cambria Math" w:eastAsiaTheme="minorEastAsia" w:hAnsi="Cambria Math"/>
+                <w:lang w:eastAsia="en-IN"/>
+              </w:rPr>
+              <m:t xml:space="preserve"> </m:t>
+            </m:r>
+            <m:sSub>
+              <m:sSubPr>
+                <m:ctrlPr>
+                  <w:rPr>
+                    <w:rFonts w:ascii="Cambria Math" w:eastAsiaTheme="minorEastAsia" w:hAnsi="Cambria Math"/>
+                    <w:i/>
+                    <w:lang w:eastAsia="en-IN"/>
+                  </w:rPr>
+                </m:ctrlPr>
+              </m:sSubPr>
+              <m:e>
+                <m:r>
+                  <w:rPr>
+                    <w:rFonts w:ascii="Cambria Math" w:eastAsiaTheme="minorEastAsia" w:hAnsi="Cambria Math"/>
+                    <w:lang w:eastAsia="en-IN"/>
+                  </w:rPr>
+                  <m:t>y</m:t>
+                </m:r>
+              </m:e>
+              <m:sub>
+                <m:r>
+                  <w:rPr>
+                    <w:rFonts w:ascii="Cambria Math" w:eastAsiaTheme="minorEastAsia" w:hAnsi="Cambria Math"/>
+                    <w:lang w:eastAsia="en-IN"/>
+                  </w:rPr>
+                  <m:t>ij</m:t>
+                </m:r>
+              </m:sub>
+            </m:sSub>
+            <m:r>
+              <w:rPr>
+                <w:rFonts w:ascii="Cambria Math" w:eastAsiaTheme="minorEastAsia" w:hAnsi="Cambria Math"/>
+                <w:lang w:eastAsia="en-IN"/>
+              </w:rPr>
+              <m:t>)</m:t>
+            </m:r>
+          </m:e>
+          <m:sub>
+            <m:r>
+              <w:rPr>
+                <w:rFonts w:ascii="Cambria Math" w:eastAsiaTheme="minorEastAsia" w:hAnsi="Cambria Math"/>
+                <w:lang w:eastAsia="en-IN"/>
+              </w:rPr>
+              <m:t xml:space="preserve"> </m:t>
+            </m:r>
+          </m:sub>
+        </m:sSub>
+        <m:r>
+          <w:rPr>
+            <w:rFonts w:ascii="Cambria Math" w:eastAsiaTheme="minorEastAsia" w:hAnsi="Cambria Math"/>
+            <w:lang w:eastAsia="en-IN"/>
+          </w:rPr>
+          <m:t xml:space="preserve">      ∀i ϵ </m:t>
+        </m:r>
+        <m:r>
+          <w:rPr>
+            <w:rFonts w:ascii="Cambria Math" w:eastAsiaTheme="minorEastAsia" w:hAnsi="Cambria Math"/>
+            <w:lang w:eastAsia="en-IN"/>
+          </w:rPr>
+          <m:t>I</m:t>
+        </m:r>
+      </m:oMath>
+      <w:r>
         <w:rPr>
           <w:rFonts w:eastAsiaTheme="minorEastAsia"/>
           <w:sz w:val="28"/>
           <w:szCs w:val="24"/>
           <w:lang w:eastAsia="en-IN"/>
         </w:rPr>
-      </w:pPr>
+        <w:tab/>
+      </w:r>
     </w:p>
     <w:p>
       <w:pPr>
@@ -2046,15 +2088,6 @@
           <w:lang w:eastAsia="en-IN"/>
         </w:rPr>
       </w:pPr>
-      <w:r>
-        <w:rPr>
-          <w:rFonts w:eastAsiaTheme="minorEastAsia"/>
-          <w:sz w:val="28"/>
-          <w:szCs w:val="24"/>
-          <w:lang w:eastAsia="en-IN"/>
-        </w:rPr>
-        <w:tab/>
-      </w:r>
     </w:p>
     <w:p>
       <w:pPr>
@@ -2200,8 +2233,6 @@
         <w:jc w:val="both"/>
         <w:rPr>
           <w:rFonts w:eastAsiaTheme="minorEastAsia"/>
-          <w:sz w:val="28"/>
-          <w:szCs w:val="24"/>
           <w:lang w:eastAsia="en-IN"/>
         </w:rPr>
       </w:pPr>
@@ -2215,8 +2246,6 @@
                 <w:rPr>
                   <w:rFonts w:ascii="Cambria Math" w:hAnsi="Cambria Math"/>
                   <w:i/>
-                  <w:sz w:val="28"/>
-                  <w:szCs w:val="24"/>
                   <w:lang w:eastAsia="en-IN"/>
                 </w:rPr>
               </m:ctrlPr>
@@ -2225,8 +2254,6 @@
               <m:r>
                 <w:rPr>
                   <w:rFonts w:ascii="Cambria Math" w:hAnsi="Cambria Math"/>
-                  <w:sz w:val="28"/>
-                  <w:szCs w:val="24"/>
                   <w:lang w:eastAsia="en-IN"/>
                 </w:rPr>
                 <m:t>i</m:t>
@@ -2234,8 +2261,6 @@
               <m:r>
                 <w:rPr>
                   <w:rFonts w:ascii="Cambria Math" w:hAnsi="Cambria Math"/>
-                  <w:sz w:val="28"/>
-                  <w:szCs w:val="24"/>
                   <w:lang w:eastAsia="en-IN"/>
                 </w:rPr>
                 <m:t>ϵI</m:t>
@@ -2249,8 +2274,6 @@
                     <w:rPr>
                       <w:rFonts w:ascii="Cambria Math" w:hAnsi="Cambria Math"/>
                       <w:i/>
-                      <w:sz w:val="28"/>
-                      <w:szCs w:val="24"/>
                       <w:lang w:eastAsia="en-IN"/>
                     </w:rPr>
                   </m:ctrlPr>
@@ -2259,8 +2282,6 @@
                   <m:r>
                     <w:rPr>
                       <w:rFonts w:ascii="Cambria Math" w:hAnsi="Cambria Math"/>
-                      <w:sz w:val="28"/>
-                      <w:szCs w:val="24"/>
                       <w:lang w:eastAsia="en-IN"/>
                     </w:rPr>
                     <m:t>(</m:t>
@@ -2268,8 +2289,6 @@
                   <m:r>
                     <w:rPr>
                       <w:rFonts w:ascii="Cambria Math" w:hAnsi="Cambria Math"/>
-                      <w:sz w:val="28"/>
-                      <w:szCs w:val="24"/>
                       <w:lang w:eastAsia="en-IN"/>
                     </w:rPr>
                     <m:t>x</m:t>
@@ -2279,8 +2298,6 @@
                   <m:r>
                     <w:rPr>
                       <w:rFonts w:ascii="Cambria Math" w:hAnsi="Cambria Math"/>
-                      <w:sz w:val="28"/>
-                      <w:szCs w:val="24"/>
                       <w:lang w:eastAsia="en-IN"/>
                     </w:rPr>
                     <m:t>ij</m:t>
@@ -2290,8 +2307,6 @@
               <m:r>
                 <w:rPr>
                   <w:rFonts w:ascii="Cambria Math" w:hAnsi="Cambria Math"/>
-                  <w:sz w:val="28"/>
-                  <w:szCs w:val="24"/>
                   <w:lang w:eastAsia="en-IN"/>
                 </w:rPr>
                 <m:t>=Deman</m:t>
@@ -2302,8 +2317,6 @@
                     <w:rPr>
                       <w:rFonts w:ascii="Cambria Math" w:hAnsi="Cambria Math"/>
                       <w:i/>
-                      <w:sz w:val="28"/>
-                      <w:szCs w:val="24"/>
                       <w:lang w:eastAsia="en-IN"/>
                     </w:rPr>
                   </m:ctrlPr>
@@ -2312,8 +2325,6 @@
                   <m:r>
                     <w:rPr>
                       <w:rFonts w:ascii="Cambria Math" w:hAnsi="Cambria Math"/>
-                      <w:sz w:val="28"/>
-                      <w:szCs w:val="24"/>
                       <w:lang w:eastAsia="en-IN"/>
                     </w:rPr>
                     <m:t>d</m:t>
@@ -2323,8 +2334,6 @@
                   <m:r>
                     <w:rPr>
                       <w:rFonts w:ascii="Cambria Math" w:hAnsi="Cambria Math"/>
-                      <w:sz w:val="28"/>
-                      <w:szCs w:val="24"/>
                       <w:lang w:eastAsia="en-IN"/>
                     </w:rPr>
                     <m:t>ij</m:t>
@@ -2336,8 +2345,6 @@
           <m:r>
             <w:rPr>
               <w:rFonts w:ascii="Cambria Math" w:hAnsi="Cambria Math"/>
-              <w:sz w:val="28"/>
-              <w:szCs w:val="24"/>
               <w:lang w:eastAsia="en-IN"/>
             </w:rPr>
             <m:t>)</m:t>
@@ -2345,8 +2352,6 @@
           <m:r>
             <w:rPr>
               <w:rFonts w:ascii="Cambria Math" w:hAnsi="Cambria Math"/>
-              <w:sz w:val="28"/>
-              <w:szCs w:val="24"/>
               <w:lang w:eastAsia="en-IN"/>
             </w:rPr>
             <m:t xml:space="preserve"> </m:t>
@@ -2354,8 +2359,6 @@
           <m:r>
             <w:rPr>
               <w:rFonts w:ascii="Cambria Math" w:hAnsi="Cambria Math"/>
-              <w:sz w:val="28"/>
-              <w:szCs w:val="24"/>
               <w:lang w:eastAsia="en-IN"/>
             </w:rPr>
             <m:t xml:space="preserve">       ∀ j</m:t>
@@ -2363,8 +2366,6 @@
           <m:r>
             <w:rPr>
               <w:rFonts w:ascii="Cambria Math" w:hAnsi="Cambria Math"/>
-              <w:sz w:val="28"/>
-              <w:szCs w:val="24"/>
               <w:lang w:eastAsia="en-IN"/>
             </w:rPr>
             <m:t xml:space="preserve"> </m:t>
@@ -2372,8 +2373,6 @@
           <m:r>
             <w:rPr>
               <w:rFonts w:ascii="Cambria Math" w:hAnsi="Cambria Math"/>
-              <w:sz w:val="28"/>
-              <w:szCs w:val="24"/>
               <w:lang w:eastAsia="en-IN"/>
             </w:rPr>
             <m:t>ϵ</m:t>
@@ -2381,8 +2380,6 @@
           <m:r>
             <w:rPr>
               <w:rFonts w:ascii="Cambria Math" w:hAnsi="Cambria Math"/>
-              <w:sz w:val="28"/>
-              <w:szCs w:val="24"/>
               <w:lang w:eastAsia="en-IN"/>
             </w:rPr>
             <m:t xml:space="preserve"> </m:t>
@@ -2390,8 +2387,6 @@
           <m:r>
             <w:rPr>
               <w:rFonts w:ascii="Cambria Math" w:hAnsi="Cambria Math"/>
-              <w:sz w:val="28"/>
-              <w:szCs w:val="24"/>
               <w:lang w:eastAsia="en-IN"/>
             </w:rPr>
             <m:t>J</m:t>
@@ -2563,14 +2558,11 @@
             <m:t>≥min</m:t>
           </m:r>
           <m:r>
-            <m:rPr>
-              <m:lit/>
-            </m:rPr>
             <w:rPr>
               <w:rFonts w:ascii="Cambria Math" w:eastAsiaTheme="minorEastAsia" w:hAnsi="Cambria Math"/>
               <w:lang w:eastAsia="en-IN"/>
             </w:rPr>
-            <m:t>_</m:t>
+            <m:t>im_</m:t>
           </m:r>
           <m:r>
             <w:rPr>
@@ -2832,14 +2824,11 @@
             <m:t>ax</m:t>
           </m:r>
           <m:r>
-            <m:rPr>
-              <m:lit/>
-            </m:rPr>
             <w:rPr>
               <w:rFonts w:ascii="Cambria Math" w:eastAsiaTheme="minorEastAsia" w:hAnsi="Cambria Math"/>
               <w:lang w:eastAsia="en-IN"/>
             </w:rPr>
-            <m:t>_</m:t>
+            <m:t>im_</m:t>
           </m:r>
           <m:r>
             <w:rPr>

</xml_diff>